<commit_message>
Fix documentation and about us page
</commit_message>
<xml_diff>
--- a/docs/Documentation.docx
+++ b/docs/Documentation.docx
@@ -5,17 +5,11 @@
   <w:body>
     <w:p>
       <w:pPr>
+        <w:spacing w:before="1200"/>
         <w:rPr>
           <w:sz w:val="24"/>
           <w:szCs w:val="24"/>
-        </w:rPr>
-      </w:pPr>
-    </w:p>
-    <w:p>
-      <w:pPr>
-        <w:rPr>
-          <w:sz w:val="24"/>
-          <w:szCs w:val="24"/>
+          <w:lang w:val="en-US"/>
         </w:rPr>
       </w:pPr>
       <w:r>
@@ -23,21 +17,21 @@
           <w:noProof/>
           <w:sz w:val="24"/>
           <w:szCs w:val="24"/>
-          <w:lang w:eastAsia="bg-BG"/>
+          <w:lang w:val="en-US"/>
         </w:rPr>
         <w:drawing>
-          <wp:anchor distT="0" distB="0" distL="114300" distR="114300" simplePos="0" relativeHeight="251746304" behindDoc="0" locked="0" layoutInCell="1" allowOverlap="1" wp14:anchorId="6D43BEBF" wp14:editId="3FF8F19B">
-            <wp:simplePos x="0" y="0"/>
+          <wp:anchor distT="0" distB="0" distL="114300" distR="114300" simplePos="0" relativeHeight="251744256" behindDoc="0" locked="0" layoutInCell="1" allowOverlap="1" wp14:anchorId="7DF235F8" wp14:editId="0AFD9A10">
+            <wp:simplePos x="899160" y="1661160"/>
             <wp:positionH relativeFrom="margin">
               <wp:align>center</wp:align>
             </wp:positionH>
             <wp:positionV relativeFrom="margin">
               <wp:align>center</wp:align>
             </wp:positionV>
-            <wp:extent cx="6884126" cy="6884126"/>
-            <wp:effectExtent l="0" t="0" r="0" b="0"/>
+            <wp:extent cx="6343015" cy="5760720"/>
+            <wp:effectExtent l="0" t="0" r="635" b="0"/>
             <wp:wrapSquare wrapText="bothSides"/>
-            <wp:docPr id="1513929817" name="Picture 41"/>
+            <wp:docPr id="697836752" name="Picture 8"/>
             <wp:cNvGraphicFramePr>
               <a:graphicFrameLocks xmlns:a="http://schemas.openxmlformats.org/drawingml/2006/main" noChangeAspect="1"/>
             </wp:cNvGraphicFramePr>
@@ -45,29 +39,33 @@
               <a:graphicData uri="http://schemas.openxmlformats.org/drawingml/2006/picture">
                 <pic:pic xmlns:pic="http://schemas.openxmlformats.org/drawingml/2006/picture">
                   <pic:nvPicPr>
-                    <pic:cNvPr id="1513929817" name="Picture 1513929817"/>
-                    <pic:cNvPicPr/>
+                    <pic:cNvPr id="0" name="Picture 2"/>
+                    <pic:cNvPicPr>
+                      <a:picLocks noChangeAspect="1" noChangeArrowheads="1"/>
+                    </pic:cNvPicPr>
                   </pic:nvPicPr>
                   <pic:blipFill>
-                    <a:blip r:embed="rId8">
+                    <a:blip r:embed="rId8" cstate="print">
                       <a:extLst>
                         <a:ext uri="{28A0092B-C50C-407E-A947-70E740481C1C}">
                           <a14:useLocalDpi xmlns:a14="http://schemas.microsoft.com/office/drawing/2010/main" val="0"/>
                         </a:ext>
                       </a:extLst>
                     </a:blip>
+                    <a:srcRect/>
                     <a:stretch>
                       <a:fillRect/>
                     </a:stretch>
                   </pic:blipFill>
-                  <pic:spPr>
+                  <pic:spPr bwMode="auto">
                     <a:xfrm>
                       <a:off x="0" y="0"/>
-                      <a:ext cx="6884126" cy="6884126"/>
+                      <a:ext cx="6343015" cy="5760720"/>
                     </a:xfrm>
                     <a:prstGeom prst="rect">
                       <a:avLst/>
                     </a:prstGeom>
+                    <a:noFill/>
                   </pic:spPr>
                 </pic:pic>
               </a:graphicData>
@@ -75,13 +73,32 @@
           </wp:anchor>
         </w:drawing>
       </w:r>
+    </w:p>
+    <w:p>
+      <w:pPr>
+        <w:rPr>
+          <w:sz w:val="24"/>
+          <w:szCs w:val="24"/>
+          <w:lang w:val="en-US"/>
+        </w:rPr>
+      </w:pPr>
       <w:r>
         <w:rPr>
           <w:sz w:val="24"/>
           <w:szCs w:val="24"/>
+          <w:lang w:val="en-US"/>
         </w:rPr>
         <w:br w:type="page"/>
       </w:r>
+    </w:p>
+    <w:p>
+      <w:pPr>
+        <w:rPr>
+          <w:sz w:val="24"/>
+          <w:szCs w:val="24"/>
+          <w:lang w:val="en-US"/>
+        </w:rPr>
+      </w:pPr>
     </w:p>
     <w:bookmarkStart w:id="0" w:name="_Toc183301648" w:displacedByCustomXml="next"/>
     <w:bookmarkStart w:id="1" w:name="_Toc183301525" w:displacedByCustomXml="next"/>
@@ -1338,7 +1355,7 @@
           </mc:Choice>
           <mc:Fallback>
             <w:pict>
-              <v:oval w14:anchorId="1A560FD8" id="Oval 5" o:spid="_x0000_s1026" style="position:absolute;margin-left:473.75pt;margin-top:656.2pt;width:192pt;height:195pt;z-index:251700224;visibility:visible;mso-wrap-style:square;mso-width-percent:0;mso-height-percent:0;mso-wrap-distance-left:9pt;mso-wrap-distance-top:0;mso-wrap-distance-right:9pt;mso-wrap-distance-bottom:0;mso-position-horizontal:absolute;mso-position-horizontal-relative:text;mso-position-vertical:absolute;mso-position-vertical-relative:text;mso-width-percent:0;mso-height-percent:0;mso-width-relative:margin;mso-height-relative:margin;v-text-anchor:middle" o:gfxdata="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" fillcolor="white [3212]" stroked="f" strokeweight="1pt"/>
+              <v:oval w14:anchorId="333F63E8" id="Oval 5" o:spid="_x0000_s1026" style="position:absolute;margin-left:473.75pt;margin-top:656.2pt;width:192pt;height:195pt;z-index:251700224;visibility:visible;mso-wrap-style:square;mso-width-percent:0;mso-height-percent:0;mso-wrap-distance-left:9pt;mso-wrap-distance-top:0;mso-wrap-distance-right:9pt;mso-wrap-distance-bottom:0;mso-position-horizontal:absolute;mso-position-horizontal-relative:text;mso-position-vertical:absolute;mso-position-vertical-relative:text;mso-width-percent:0;mso-height-percent:0;mso-width-relative:margin;mso-height-relative:margin;v-text-anchor:middle" o:gfxdata="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" fillcolor="white [3212]" stroked="f" strokeweight="1pt"/>
             </w:pict>
           </mc:Fallback>
         </mc:AlternateContent>
@@ -1486,7 +1503,7 @@
           </mc:Choice>
           <mc:Fallback>
             <w:pict>
-              <v:oval w14:anchorId="282BE7B8" id="Oval 5" o:spid="_x0000_s1026" style="position:absolute;margin-left:390.65pt;margin-top:645.5pt;width:228.8pt;height:231.95pt;z-index:251705344;visibility:visible;mso-wrap-style:square;mso-width-percent:0;mso-height-percent:0;mso-wrap-distance-left:9pt;mso-wrap-distance-top:0;mso-wrap-distance-right:9pt;mso-wrap-distance-bottom:0;mso-position-horizontal:absolute;mso-position-horizontal-relative:text;mso-position-vertical:absolute;mso-position-vertical-relative:text;mso-width-percent:0;mso-height-percent:0;mso-width-relative:margin;mso-height-relative:margin;v-text-anchor:middle" o:gfxdata="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" fillcolor="white [3212]" stroked="f" strokeweight="1pt"/>
+              <v:oval w14:anchorId="5AA26CD7" id="Oval 5" o:spid="_x0000_s1026" style="position:absolute;margin-left:390.65pt;margin-top:645.5pt;width:228.8pt;height:231.95pt;z-index:251705344;visibility:visible;mso-wrap-style:square;mso-width-percent:0;mso-height-percent:0;mso-wrap-distance-left:9pt;mso-wrap-distance-top:0;mso-wrap-distance-right:9pt;mso-wrap-distance-bottom:0;mso-position-horizontal:absolute;mso-position-horizontal-relative:text;mso-position-vertical:absolute;mso-position-vertical-relative:text;mso-width-percent:0;mso-height-percent:0;mso-width-relative:margin;mso-height-relative:margin;v-text-anchor:middle" o:gfxdata="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" fillcolor="white [3212]" stroked="f" strokeweight="1pt"/>
             </w:pict>
           </mc:Fallback>
         </mc:AlternateContent>
@@ -1552,7 +1569,7 @@
           </mc:Choice>
           <mc:Fallback>
             <w:pict>
-              <v:oval w14:anchorId="0CECA6D4" id="Oval 5" o:spid="_x0000_s1026" style="position:absolute;margin-left:352.6pt;margin-top:614.75pt;width:347pt;height:337.25pt;z-index:251698176;visibility:visible;mso-wrap-style:square;mso-wrap-distance-left:9pt;mso-wrap-distance-top:0;mso-wrap-distance-right:9pt;mso-wrap-distance-bottom:0;mso-position-horizontal:absolute;mso-position-horizontal-relative:text;mso-position-vertical:absolute;mso-position-vertical-relative:text;v-text-anchor:middle" o:gfxdata="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" fillcolor="#e9caa5" stroked="f" strokeweight="1pt">
+              <v:oval w14:anchorId="367C10B2" id="Oval 5" o:spid="_x0000_s1026" style="position:absolute;margin-left:352.6pt;margin-top:614.75pt;width:347pt;height:337.25pt;z-index:251698176;visibility:visible;mso-wrap-style:square;mso-wrap-distance-left:9pt;mso-wrap-distance-top:0;mso-wrap-distance-right:9pt;mso-wrap-distance-bottom:0;mso-position-horizontal:absolute;mso-position-horizontal-relative:text;mso-position-vertical:absolute;mso-position-vertical-relative:text;v-text-anchor:middle" o:gfxdata="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" fillcolor="#e9caa5" stroked="f" strokeweight="1pt">
                 <v:stroke joinstyle="miter"/>
               </v:oval>
             </w:pict>
@@ -1620,7 +1637,7 @@
           </mc:Choice>
           <mc:Fallback>
             <w:pict>
-              <v:oval w14:anchorId="39ECFEA4" id="Oval 5" o:spid="_x0000_s1026" style="position:absolute;margin-left:-262.15pt;margin-top:649.85pt;width:347pt;height:337.25pt;z-index:251694080;visibility:visible;mso-wrap-style:square;mso-wrap-distance-left:9pt;mso-wrap-distance-top:0;mso-wrap-distance-right:9pt;mso-wrap-distance-bottom:0;mso-position-horizontal:absolute;mso-position-horizontal-relative:text;mso-position-vertical:absolute;mso-position-vertical-relative:text;v-text-anchor:middle" o:gfxdata="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" fillcolor="#e9caa5" stroked="f" strokeweight="1pt">
+              <v:oval w14:anchorId="6488BA43" id="Oval 5" o:spid="_x0000_s1026" style="position:absolute;margin-left:-262.15pt;margin-top:649.85pt;width:347pt;height:337.25pt;z-index:251694080;visibility:visible;mso-wrap-style:square;mso-wrap-distance-left:9pt;mso-wrap-distance-top:0;mso-wrap-distance-right:9pt;mso-wrap-distance-bottom:0;mso-position-horizontal:absolute;mso-position-horizontal-relative:text;mso-position-vertical:absolute;mso-position-vertical-relative:text;v-text-anchor:middle" o:gfxdata="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" fillcolor="#e9caa5" stroked="f" strokeweight="1pt">
                 <v:stroke joinstyle="miter"/>
               </v:oval>
             </w:pict>
@@ -2577,7 +2594,7 @@
           </mc:Choice>
           <mc:Fallback>
             <w:pict>
-              <v:oval w14:anchorId="78C9BE14" id="Oval 36" o:spid="_x0000_s1026" style="position:absolute;margin-left:-16.85pt;margin-top:131.95pt;width:186pt;height:210pt;z-index:251743232;visibility:visible;mso-wrap-style:square;mso-width-percent:0;mso-height-percent:0;mso-wrap-distance-left:9pt;mso-wrap-distance-top:0;mso-wrap-distance-right:9pt;mso-wrap-distance-bottom:0;mso-position-horizontal:absolute;mso-position-horizontal-relative:right-margin-area;mso-position-vertical:absolute;mso-position-vertical-relative:text;mso-width-percent:0;mso-height-percent:0;mso-width-relative:margin;mso-height-relative:margin;v-text-anchor:middle" o:gfxdata="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" fillcolor="white [3212]" strokecolor="white [3212]" strokeweight="1pt">
+              <v:oval w14:anchorId="7E08D2E5" id="Oval 36" o:spid="_x0000_s1026" style="position:absolute;margin-left:-16.85pt;margin-top:131.95pt;width:186pt;height:210pt;z-index:251743232;visibility:visible;mso-wrap-style:square;mso-width-percent:0;mso-height-percent:0;mso-wrap-distance-left:9pt;mso-wrap-distance-top:0;mso-wrap-distance-right:9pt;mso-wrap-distance-bottom:0;mso-position-horizontal:absolute;mso-position-horizontal-relative:right-margin-area;mso-position-vertical:absolute;mso-position-vertical-relative:text;mso-width-percent:0;mso-height-percent:0;mso-width-relative:margin;mso-height-relative:margin;v-text-anchor:middle" o:gfxdata="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" fillcolor="white [3212]" strokecolor="white [3212]" strokeweight="1pt">
                 <w10:wrap anchorx="margin"/>
               </v:oval>
             </w:pict>

</xml_diff>